<commit_message>
itens a, b e c feitos
</commit_message>
<xml_diff>
--- a/relatorio.docx
+++ b/relatorio.docx
@@ -114,46 +114,103 @@
         </w:rPr>
       </w:pPr>
       <w:r>
+        <w:rPr>
+          <w:sz w:val="24"/>
+          <w:szCs w:val="24"/>
+        </w:rPr>
+      </w:r>
+    </w:p>
+    <w:p>
+      <w:pPr>
+        <w:pStyle w:val="Normal"/>
+        <w:bidi w:val="0"/>
+        <w:spacing w:lineRule="auto" w:line="360"/>
+        <w:ind w:hanging="0"/>
+        <w:jc w:val="left"/>
+        <w:rPr>
+          <w:sz w:val="40"/>
+          <w:szCs w:val="40"/>
+        </w:rPr>
+      </w:pPr>
+      <w:r>
+        <w:rPr>
+          <w:sz w:val="40"/>
+          <w:szCs w:val="40"/>
+        </w:rPr>
+        <w:t>Algoritmo recursivo (força bruta)</w:t>
+      </w:r>
+    </w:p>
+    <w:p>
+      <w:pPr>
+        <w:pStyle w:val="Normal"/>
+        <w:bidi w:val="0"/>
+        <w:spacing w:lineRule="auto" w:line="360"/>
+        <w:ind w:hanging="0"/>
+        <w:jc w:val="left"/>
+        <w:rPr>
+          <w:sz w:val="24"/>
+          <w:szCs w:val="24"/>
+        </w:rPr>
+      </w:pPr>
+      <w:r>
         <w:rPr/>
-      </w:r>
-    </w:p>
-    <w:p>
-      <w:pPr>
-        <w:pStyle w:val="Normal"/>
-        <w:bidi w:val="0"/>
-        <w:spacing w:lineRule="auto" w:line="360"/>
-        <w:ind w:hanging="0"/>
-        <w:jc w:val="left"/>
-        <w:rPr>
-          <w:sz w:val="40"/>
-          <w:szCs w:val="40"/>
-        </w:rPr>
-      </w:pPr>
-      <w:r>
-        <w:rPr>
-          <w:sz w:val="40"/>
-          <w:szCs w:val="40"/>
-        </w:rPr>
-        <w:t>Algoritmo recursivo (força bruta)</w:t>
-      </w:r>
-    </w:p>
-    <w:p>
-      <w:pPr>
-        <w:pStyle w:val="Normal"/>
-        <w:bidi w:val="0"/>
-        <w:spacing w:lineRule="auto" w:line="360"/>
-        <w:ind w:hanging="0"/>
-        <w:jc w:val="left"/>
-        <w:rPr>
-          <w:sz w:val="24"/>
-          <w:szCs w:val="24"/>
-        </w:rPr>
-      </w:pPr>
-      <w:r>
-        <w:rPr>
-          <w:sz w:val="24"/>
-          <w:szCs w:val="24"/>
-        </w:rPr>
+        <w:t>O algoritmo recursivo de força bruta tem como caso base se I = j = 0, nesse caso o algoritmo retorna 0. Caso contrário, ele tem dois caso não base, o primeiro, quando x</w:t>
+      </w:r>
+      <w:r>
+        <w:rPr>
+          <w:vertAlign w:val="subscript"/>
+        </w:rPr>
+        <w:t xml:space="preserve">i </w:t>
+      </w:r>
+      <w:r>
+        <w:rPr>
+          <w:position w:val="0"/>
+          <w:sz w:val="24"/>
+          <w:vertAlign w:val="baseline"/>
+        </w:rPr>
+        <w:t>≠ x</w:t>
+      </w:r>
+      <w:r>
+        <w:rPr>
+          <w:vertAlign w:val="subscript"/>
+        </w:rPr>
+        <w:t>j</w:t>
+      </w:r>
+      <w:r>
+        <w:rPr>
+          <w:position w:val="0"/>
+          <w:sz w:val="24"/>
+          <w:vertAlign w:val="baseline"/>
+        </w:rPr>
+        <w:t xml:space="preserve"> ele retorna max(LCS(i-1,j),LCS(i,j-1)), se x</w:t>
+      </w:r>
+      <w:r>
+        <w:rPr>
+          <w:vertAlign w:val="subscript"/>
+        </w:rPr>
+        <w:t>i</w:t>
+      </w:r>
+      <w:r>
+        <w:rPr>
+          <w:position w:val="0"/>
+          <w:sz w:val="24"/>
+          <w:vertAlign w:val="baseline"/>
+        </w:rPr>
+        <w:t>=x</w:t>
+      </w:r>
+      <w:r>
+        <w:rPr>
+          <w:vertAlign w:val="subscript"/>
+        </w:rPr>
+        <w:t>j</w:t>
+      </w:r>
+      <w:r>
+        <w:rPr>
+          <w:position w:val="0"/>
+          <w:sz w:val="24"/>
+          <w:vertAlign w:val="baseline"/>
+        </w:rPr>
+        <w:t xml:space="preserve"> ele retorna LCS(i-1,j-1)+1.</w:t>
       </w:r>
     </w:p>
     <w:sectPr>

</xml_diff>